<commit_message>
modified:   .RData 	modified:   .Rhistory 	modified:   RHamilton_proposal.docx 	modified:   RHamilton_proposal.pdf
</commit_message>
<xml_diff>
--- a/RHamilton_proposal.docx
+++ b/RHamilton_proposal.docx
@@ -31,7 +31,7 @@
           <w:b/>
           <w:bCs/>
         </w:rPr>
-        <w:t>Project Proposal Draft 1</w:t>
+        <w:t xml:space="preserve">Project Proposal </w:t>
       </w:r>
     </w:p>
     <w:p>
@@ -63,7 +63,21 @@
           <w:b/>
           <w:bCs/>
         </w:rPr>
-        <w:t>April. 10, 2022</w:t>
+        <w:t>April. 1</w:t>
+      </w:r>
+      <w:r>
+        <w:rPr>
+          <w:b/>
+          <w:bCs/>
+        </w:rPr>
+        <w:t>5</w:t>
+      </w:r>
+      <w:r>
+        <w:rPr>
+          <w:b/>
+          <w:bCs/>
+        </w:rPr>
+        <w:t>, 2022</w:t>
       </w:r>
     </w:p>
     <w:p>
@@ -84,46 +98,100 @@
     </w:p>
     <w:p>
       <w:r>
-        <w:t xml:space="preserve">Clear cell renal cell carcinoma </w:t>
-      </w:r>
-      <w:r>
-        <w:t xml:space="preserve">(ccRCC) </w:t>
-      </w:r>
-      <w:r>
-        <w:t>is the most common form of kidney cancer and accounts for 2% of cancer diagnoses and deaths worldwide [1],[2]</w:t>
+        <w:t>Clear cell renal cell carcinoma</w:t>
+      </w:r>
+      <w:r>
+        <w:t xml:space="preserve">, or </w:t>
+      </w:r>
+      <w:proofErr w:type="spellStart"/>
+      <w:r>
+        <w:t>ccRCC</w:t>
+      </w:r>
+      <w:proofErr w:type="spellEnd"/>
+      <w:r>
+        <w:t xml:space="preserve">, </w:t>
+      </w:r>
+      <w:r>
+        <w:t>is the most common form of kidney cancer</w:t>
+      </w:r>
+      <w:r>
+        <w:t xml:space="preserve">, </w:t>
+      </w:r>
+      <w:r>
+        <w:t>account</w:t>
+      </w:r>
+      <w:r>
+        <w:t>ing</w:t>
+      </w:r>
+      <w:r>
+        <w:t xml:space="preserve"> for 2% of </w:t>
+      </w:r>
+      <w:r>
+        <w:t xml:space="preserve">both </w:t>
+      </w:r>
+      <w:r>
+        <w:t>cancer diagnoses and deaths worldwide [1],[2]</w:t>
       </w:r>
       <w:r>
         <w:t xml:space="preserve">.  </w:t>
       </w:r>
       <w:r>
-        <w:t>With a 76% 5-year survival rate, it is the deadliest urological cancer in the US</w:t>
+        <w:t xml:space="preserve">With a </w:t>
+      </w:r>
+      <w:r>
+        <w:t>12</w:t>
+      </w:r>
+      <w:r>
+        <w:t>%</w:t>
+      </w:r>
+      <w:r>
+        <w:t xml:space="preserve"> late-stage</w:t>
+      </w:r>
+      <w:r>
+        <w:t xml:space="preserve"> 5-year survival rate, it is the deadliest urological cancer in the US</w:t>
       </w:r>
       <w:r>
         <w:t xml:space="preserve"> [3].  </w:t>
       </w:r>
       <w:r>
-        <w:t xml:space="preserve">Naturally, it </w:t>
-      </w:r>
-      <w:r>
-        <w:t>is valuable to determine the expression profiles associated with malignancy</w:t>
+        <w:t xml:space="preserve">Informing future treatment modalities significantly depends on </w:t>
+      </w:r>
+      <w:r>
+        <w:t xml:space="preserve">elucidating differences in expression profiles between control and affected individuals.  </w:t>
+      </w:r>
+      <w:r>
+        <w:t>For example, it</w:t>
+      </w:r>
+      <w:r>
+        <w:t xml:space="preserve"> has been recently </w:t>
+      </w:r>
+      <w:r>
+        <w:t>determined</w:t>
       </w:r>
       <w:r>
         <w:t xml:space="preserve"> </w:t>
       </w:r>
       <w:r>
-        <w:t>to</w:t>
-      </w:r>
-      <w:r>
-        <w:t xml:space="preserve"> better inform future treatment modalities</w:t>
-      </w:r>
-      <w:r>
-        <w:t xml:space="preserve">.  </w:t>
-      </w:r>
-      <w:r>
-        <w:t>For example, it</w:t>
-      </w:r>
-      <w:r>
-        <w:t xml:space="preserve"> has been recently elucidated through microarray analysis that neuronal pentraxin 2</w:t>
+        <w:t xml:space="preserve">by </w:t>
+      </w:r>
+      <w:proofErr w:type="spellStart"/>
+      <w:r>
+        <w:t>vom</w:t>
+      </w:r>
+      <w:proofErr w:type="spellEnd"/>
+      <w:r>
+        <w:t xml:space="preserve"> </w:t>
+      </w:r>
+      <w:proofErr w:type="spellStart"/>
+      <w:r>
+        <w:t>Roemeling</w:t>
+      </w:r>
+      <w:proofErr w:type="spellEnd"/>
+      <w:r>
+        <w:t xml:space="preserve"> et al. </w:t>
+      </w:r>
+      <w:r>
+        <w:t>that neuronal pentraxin 2</w:t>
       </w:r>
       <w:r>
         <w:t xml:space="preserve"> (NPTX2)</w:t>
@@ -152,89 +220,101 @@
         <w:t xml:space="preserve">to </w:t>
       </w:r>
       <w:r>
+        <w:t>cell</w:t>
+      </w:r>
+      <w:r>
+        <w:t xml:space="preserve"> migration and viability</w:t>
+      </w:r>
+      <w:r>
+        <w:t xml:space="preserve">, thus </w:t>
+      </w:r>
+      <w:r>
+        <w:t xml:space="preserve">qualifying as a potential </w:t>
+      </w:r>
+      <w:r>
+        <w:t>therapeutic</w:t>
+      </w:r>
+      <w:r>
+        <w:t xml:space="preserve"> target</w:t>
+      </w:r>
+      <w:r>
+        <w:t xml:space="preserve"> [</w:t>
+      </w:r>
+      <w:r>
+        <w:t>1</w:t>
+      </w:r>
+      <w:r>
+        <w:t xml:space="preserve">].  </w:t>
+      </w:r>
+      <w:r>
+        <w:t xml:space="preserve"> </w:t>
+      </w:r>
+      <w:r>
+        <w:t>Ideally, scientists would be able to browse the results of such expression studies in a readily accessible</w:t>
+      </w:r>
+      <w:r>
+        <w:t xml:space="preserve"> online</w:t>
+      </w:r>
+      <w:r>
+        <w:t xml:space="preserve"> format</w:t>
+      </w:r>
+      <w:r>
+        <w:t>.  This process would both reduce the amount of redundant analysis which needs to be repeated</w:t>
+      </w:r>
+      <w:r>
+        <w:t xml:space="preserve"> and enable access by non-bioinformatics experts.  Such </w:t>
+      </w:r>
+      <w:r>
+        <w:t>expression data browsers have been generated previously for colon [</w:t>
+      </w:r>
+      <w:r>
+        <w:t>4</w:t>
+      </w:r>
+      <w:r>
+        <w:t>] and liver [</w:t>
+      </w:r>
+      <w:r>
+        <w:t>5</w:t>
+      </w:r>
+      <w:r>
+        <w:t xml:space="preserve">] cancer, but such </w:t>
+      </w:r>
+      <w:r>
+        <w:t>a</w:t>
+      </w:r>
+      <w:r>
+        <w:t xml:space="preserve"> format could not be found for renal </w:t>
+      </w:r>
+      <w:r>
         <w:t xml:space="preserve">cancer </w:t>
       </w:r>
       <w:r>
-        <w:t>cell</w:t>
-      </w:r>
-      <w:r>
-        <w:t xml:space="preserve"> migration and viability</w:t>
-      </w:r>
-      <w:r>
-        <w:t xml:space="preserve">, thus </w:t>
-      </w:r>
-      <w:r>
-        <w:t>qualifying as a potential molecular target</w:t>
-      </w:r>
-      <w:r>
-        <w:t xml:space="preserve"> [</w:t>
-      </w:r>
-      <w:r>
-        <w:t>1</w:t>
-      </w:r>
-      <w:r>
-        <w:t xml:space="preserve">].  </w:t>
+        <w:t>data.</w:t>
+      </w:r>
+      <w:r>
+        <w:t xml:space="preserve">  </w:t>
+      </w:r>
+      <w:r>
+        <w:t xml:space="preserve">This project aims to create a web interface which </w:t>
+      </w:r>
+      <w:r>
+        <w:t>enables</w:t>
       </w:r>
       <w:r>
         <w:t xml:space="preserve"> </w:t>
       </w:r>
       <w:r>
-        <w:t>Ideally, scientists would be able to browse the results of such expression studies in a readily accessible format</w:t>
-      </w:r>
-      <w:r>
-        <w:t>.  This process would both reduce the amount of redundant analysis which needs to be repeated</w:t>
-      </w:r>
-      <w:r>
-        <w:t xml:space="preserve"> and enable access by non-bioinformatics experts.  Such </w:t>
-      </w:r>
-      <w:r>
-        <w:t>expression data browsers have been generated previously for colon [</w:t>
-      </w:r>
-      <w:r>
-        <w:t>4</w:t>
-      </w:r>
-      <w:r>
-        <w:t>] and liver [</w:t>
-      </w:r>
-      <w:r>
-        <w:t>5</w:t>
-      </w:r>
-      <w:r>
-        <w:t>] cancer, but such a</w:t>
-      </w:r>
-      <w:r>
-        <w:t xml:space="preserve">n easily accessible format could not be found for renal </w:t>
-      </w:r>
-      <w:r>
-        <w:t xml:space="preserve">cancer </w:t>
-      </w:r>
-      <w:r>
-        <w:t>data.</w:t>
-      </w:r>
-      <w:r>
-        <w:t xml:space="preserve">  </w:t>
-      </w:r>
-      <w:r>
-        <w:t xml:space="preserve">This project aims to create a web interface which </w:t>
-      </w:r>
-      <w:r>
-        <w:t>enables</w:t>
-      </w:r>
+        <w:t xml:space="preserve">querying </w:t>
+      </w:r>
+      <w:proofErr w:type="spellStart"/>
+      <w:r>
+        <w:t>ccRCC</w:t>
+      </w:r>
+      <w:proofErr w:type="spellEnd"/>
       <w:r>
         <w:t xml:space="preserve"> </w:t>
       </w:r>
       <w:r>
-        <w:t xml:space="preserve">querying </w:t>
-      </w:r>
-      <w:proofErr w:type="spellStart"/>
-      <w:r>
-        <w:t>ccRCC</w:t>
-      </w:r>
-      <w:proofErr w:type="spellEnd"/>
-      <w:r>
-        <w:t xml:space="preserve"> </w:t>
-      </w:r>
-      <w:r>
         <w:t xml:space="preserve">differential expression </w:t>
       </w:r>
       <w:r>
@@ -244,7 +324,19 @@
         <w:t xml:space="preserve">by searching keywords such as gene name </w:t>
       </w:r>
       <w:r>
-        <w:t>and gene ontology term.</w:t>
+        <w:t xml:space="preserve">and </w:t>
+      </w:r>
+      <w:r>
+        <w:t>G</w:t>
+      </w:r>
+      <w:r>
+        <w:t xml:space="preserve">ene </w:t>
+      </w:r>
+      <w:r>
+        <w:t>O</w:t>
+      </w:r>
+      <w:r>
+        <w:t>ntology term.</w:t>
       </w:r>
     </w:p>
     <w:p>
@@ -334,25 +426,18 @@
       </w:r>
       <w:proofErr w:type="spellEnd"/>
       <w:r>
-        <w:t xml:space="preserve"> files which can then be parsed</w:t>
-      </w:r>
-      <w:r>
-        <w:t xml:space="preserve"> and loaded</w:t>
-      </w:r>
-      <w:r>
-        <w:t xml:space="preserve"> into a </w:t>
-      </w:r>
-      <w:r>
-        <w:t>M</w:t>
-      </w:r>
-      <w:r>
-        <w:t>ySQL database.</w:t>
-      </w:r>
-      <w:r>
-        <w:t xml:space="preserve"> </w:t>
+        <w:t xml:space="preserve"> files</w:t>
+      </w:r>
+      <w:r>
+        <w:t>.  These files will be parsed and loaded into</w:t>
+      </w:r>
+      <w:r>
+        <w:t xml:space="preserve"> a MySQL database using python’s </w:t>
+      </w:r>
+      <w:r>
+        <w:t>MySQL module.</w:t>
       </w:r>
     </w:p>
-    <w:p/>
     <w:p>
       <w:pPr>
         <w:jc w:val="center"/>
@@ -362,10 +447,10 @@
           <w:noProof/>
         </w:rPr>
         <w:drawing>
-          <wp:inline distT="0" distB="0" distL="0" distR="0" wp14:anchorId="2690B020" wp14:editId="453637EF">
-            <wp:extent cx="4839452" cy="1574800"/>
-            <wp:effectExtent l="0" t="0" r="0" b="6350"/>
-            <wp:docPr id="10" name="Picture 10" descr="Diagram&#10;&#10;Description automatically generated"/>
+          <wp:inline distT="0" distB="0" distL="0" distR="0" wp14:anchorId="38161C77" wp14:editId="7C326BD6">
+            <wp:extent cx="5684520" cy="1943100"/>
+            <wp:effectExtent l="0" t="0" r="0" b="0"/>
+            <wp:docPr id="1" name="Picture 1" descr="Graphical user interface, application, Word&#10;&#10;Description automatically generated"/>
             <wp:cNvGraphicFramePr>
               <a:graphicFrameLocks xmlns:a="http://schemas.openxmlformats.org/drawingml/2006/main" noChangeAspect="1"/>
             </wp:cNvGraphicFramePr>
@@ -373,18 +458,18 @@
               <a:graphicData uri="http://schemas.openxmlformats.org/drawingml/2006/picture">
                 <pic:pic xmlns:pic="http://schemas.openxmlformats.org/drawingml/2006/picture">
                   <pic:nvPicPr>
-                    <pic:cNvPr id="10" name="Picture 10" descr="Diagram&#10;&#10;Description automatically generated"/>
+                    <pic:cNvPr id="1" name="Picture 1" descr="Graphical user interface, application, Word&#10;&#10;Description automatically generated"/>
                     <pic:cNvPicPr/>
                   </pic:nvPicPr>
                   <pic:blipFill rotWithShape="1">
                     <a:blip r:embed="rId5"/>
-                    <a:srcRect l="18041" t="27188" r="20320" b="37154"/>
+                    <a:srcRect l="1025" t="27351" r="3334" b="14530"/>
                     <a:stretch/>
                   </pic:blipFill>
                   <pic:spPr bwMode="auto">
                     <a:xfrm>
                       <a:off x="0" y="0"/>
-                      <a:ext cx="4848025" cy="1577590"/>
+                      <a:ext cx="5684520" cy="1943100"/>
                     </a:xfrm>
                     <a:prstGeom prst="rect">
                       <a:avLst/>
@@ -425,64 +510,272 @@
           <w:sz w:val="18"/>
           <w:szCs w:val="18"/>
         </w:rPr>
-        <w:t xml:space="preserve"> for ccRCC microarray expression dataset.  The tables Sample, Expression and Gene collectively contain all information</w:t>
-      </w:r>
-      <w:r>
-        <w:rPr>
-          <w:sz w:val="18"/>
-          <w:szCs w:val="18"/>
-        </w:rPr>
-        <w:t xml:space="preserve"> found in the original dataset.  Gene ontology information is split up into Probe_ontology, which links probes to </w:t>
-      </w:r>
-      <w:r>
-        <w:rPr>
-          <w:sz w:val="18"/>
-          <w:szCs w:val="18"/>
-        </w:rPr>
-        <w:t>GO ids, and Ontology_term, which links GO ids to term names</w:t>
-      </w:r>
-      <w:r>
-        <w:rPr>
-          <w:sz w:val="18"/>
-          <w:szCs w:val="18"/>
-        </w:rPr>
-        <w:t xml:space="preserve">.  Though this split is not explicitly necessary for database functionality, it </w:t>
-      </w:r>
-      <w:r>
-        <w:rPr>
-          <w:sz w:val="18"/>
-          <w:szCs w:val="18"/>
-        </w:rPr>
-        <w:t xml:space="preserve">enables storing both GO ids and term descriptions and reduces data size compared to </w:t>
-      </w:r>
-      <w:r>
-        <w:rPr>
-          <w:sz w:val="18"/>
-          <w:szCs w:val="18"/>
-        </w:rPr>
-        <w:t>repeatedly listing terms for each probe which references them.</w:t>
+        <w:t xml:space="preserve"> for </w:t>
+      </w:r>
+      <w:proofErr w:type="spellStart"/>
+      <w:r>
+        <w:rPr>
+          <w:sz w:val="18"/>
+          <w:szCs w:val="18"/>
+        </w:rPr>
+        <w:t>ccRCC</w:t>
+      </w:r>
+      <w:proofErr w:type="spellEnd"/>
+      <w:r>
+        <w:rPr>
+          <w:sz w:val="18"/>
+          <w:szCs w:val="18"/>
+        </w:rPr>
+        <w:t xml:space="preserve"> microarray expression dataset</w:t>
+      </w:r>
+      <w:r>
+        <w:rPr>
+          <w:sz w:val="18"/>
+          <w:szCs w:val="18"/>
+        </w:rPr>
+        <w:t xml:space="preserve">.  </w:t>
+      </w:r>
+      <w:r>
+        <w:rPr>
+          <w:sz w:val="18"/>
+          <w:szCs w:val="18"/>
+        </w:rPr>
+        <w:t>Sample class can be either “Normal” or “</w:t>
+      </w:r>
+      <w:proofErr w:type="spellStart"/>
+      <w:r>
+        <w:rPr>
+          <w:sz w:val="18"/>
+          <w:szCs w:val="18"/>
+        </w:rPr>
+        <w:t>ccRCC</w:t>
+      </w:r>
+      <w:proofErr w:type="spellEnd"/>
+      <w:r>
+        <w:rPr>
+          <w:sz w:val="18"/>
+          <w:szCs w:val="18"/>
+        </w:rPr>
+        <w:t xml:space="preserve">”.  </w:t>
+      </w:r>
+      <w:r>
+        <w:rPr>
+          <w:sz w:val="18"/>
+          <w:szCs w:val="18"/>
+        </w:rPr>
+        <w:t xml:space="preserve">The tables Sample, Expression and </w:t>
+      </w:r>
+      <w:r>
+        <w:rPr>
+          <w:sz w:val="18"/>
+          <w:szCs w:val="18"/>
+        </w:rPr>
+        <w:t>Probe</w:t>
+      </w:r>
+      <w:r>
+        <w:rPr>
+          <w:sz w:val="18"/>
+          <w:szCs w:val="18"/>
+        </w:rPr>
+        <w:t xml:space="preserve"> collectively contain all information</w:t>
+      </w:r>
+      <w:r>
+        <w:rPr>
+          <w:sz w:val="18"/>
+          <w:szCs w:val="18"/>
+        </w:rPr>
+        <w:t xml:space="preserve"> found in the original dataset.  Gene </w:t>
+      </w:r>
+      <w:r>
+        <w:rPr>
+          <w:sz w:val="18"/>
+          <w:szCs w:val="18"/>
+        </w:rPr>
+        <w:t>annotation</w:t>
+      </w:r>
+      <w:r>
+        <w:rPr>
+          <w:sz w:val="18"/>
+          <w:szCs w:val="18"/>
+        </w:rPr>
+        <w:t xml:space="preserve"> information is split up into </w:t>
+      </w:r>
+      <w:r>
+        <w:rPr>
+          <w:sz w:val="18"/>
+          <w:szCs w:val="18"/>
+        </w:rPr>
+        <w:t>Gene</w:t>
+      </w:r>
+      <w:r>
+        <w:rPr>
+          <w:sz w:val="18"/>
+          <w:szCs w:val="18"/>
+        </w:rPr>
+        <w:t>_ontology</w:t>
+      </w:r>
+      <w:r>
+        <w:rPr>
+          <w:sz w:val="18"/>
+          <w:szCs w:val="18"/>
+        </w:rPr>
+        <w:t>,</w:t>
+      </w:r>
+      <w:r>
+        <w:rPr>
+          <w:sz w:val="18"/>
+          <w:szCs w:val="18"/>
+        </w:rPr>
+        <w:t xml:space="preserve"> which links </w:t>
+      </w:r>
+      <w:r>
+        <w:rPr>
+          <w:sz w:val="18"/>
+          <w:szCs w:val="18"/>
+        </w:rPr>
+        <w:t>gene symbols to GO ids,</w:t>
+      </w:r>
+      <w:r>
+        <w:rPr>
+          <w:sz w:val="18"/>
+          <w:szCs w:val="18"/>
+        </w:rPr>
+        <w:t xml:space="preserve"> and Ontology_term, which links GO ids to </w:t>
+      </w:r>
+      <w:r>
+        <w:rPr>
+          <w:sz w:val="18"/>
+          <w:szCs w:val="18"/>
+        </w:rPr>
+        <w:t xml:space="preserve">GO term descriptions.  </w:t>
+      </w:r>
+      <w:r>
+        <w:rPr>
+          <w:sz w:val="18"/>
+          <w:szCs w:val="18"/>
+        </w:rPr>
+        <w:t xml:space="preserve">It is possible to combine the </w:t>
+      </w:r>
+      <w:r>
+        <w:rPr>
+          <w:sz w:val="18"/>
+          <w:szCs w:val="18"/>
+        </w:rPr>
+        <w:t>G</w:t>
+      </w:r>
+      <w:r>
+        <w:rPr>
+          <w:sz w:val="18"/>
+          <w:szCs w:val="18"/>
+        </w:rPr>
+        <w:t xml:space="preserve">ene and </w:t>
+      </w:r>
+      <w:r>
+        <w:rPr>
+          <w:sz w:val="18"/>
+          <w:szCs w:val="18"/>
+        </w:rPr>
+        <w:t>G</w:t>
+      </w:r>
+      <w:r>
+        <w:rPr>
+          <w:sz w:val="18"/>
+          <w:szCs w:val="18"/>
+        </w:rPr>
+        <w:t xml:space="preserve">ene_ontology tables with no loss of database functionality, however </w:t>
+      </w:r>
+      <w:r>
+        <w:rPr>
+          <w:sz w:val="18"/>
+          <w:szCs w:val="18"/>
+        </w:rPr>
+        <w:t xml:space="preserve">as gene_symbol: go_id is a </w:t>
+      </w:r>
+      <w:r>
+        <w:rPr>
+          <w:sz w:val="18"/>
+          <w:szCs w:val="18"/>
+        </w:rPr>
+        <w:t>many</w:t>
+      </w:r>
+      <w:r>
+        <w:rPr>
+          <w:sz w:val="18"/>
+          <w:szCs w:val="18"/>
+        </w:rPr>
+        <w:t>-to-many relationship</w:t>
+      </w:r>
+      <w:r>
+        <w:rPr>
+          <w:sz w:val="18"/>
+          <w:szCs w:val="18"/>
+        </w:rPr>
+        <w:t xml:space="preserve"> this would require redundant duplication of the gene_name</w:t>
+      </w:r>
+      <w:r>
+        <w:rPr>
+          <w:sz w:val="18"/>
+          <w:szCs w:val="18"/>
+        </w:rPr>
+        <w:t xml:space="preserve"> </w:t>
+      </w:r>
+      <w:r>
+        <w:rPr>
+          <w:sz w:val="18"/>
+          <w:szCs w:val="18"/>
+        </w:rPr>
+        <w:t>attribute.</w:t>
+      </w:r>
+      <w:r>
+        <w:rPr>
+          <w:sz w:val="18"/>
+          <w:szCs w:val="18"/>
+        </w:rPr>
+        <w:t xml:space="preserve">  </w:t>
+      </w:r>
+      <w:r>
+        <w:rPr>
+          <w:sz w:val="18"/>
+          <w:szCs w:val="18"/>
+        </w:rPr>
+        <w:t>Gene_ontology and Ontology_term are similarly kept separate to avoid</w:t>
+      </w:r>
+      <w:r>
+        <w:rPr>
+          <w:sz w:val="18"/>
+          <w:szCs w:val="18"/>
+        </w:rPr>
+        <w:t xml:space="preserve"> duplicating ontology term descriptions.</w:t>
       </w:r>
     </w:p>
     <w:p>
       <w:pPr>
-        <w:jc w:val="center"/>
         <w:rPr>
           <w:b/>
           <w:bCs/>
         </w:rPr>
       </w:pPr>
-      <w:r>
+    </w:p>
+    <w:p>
+      <w:pPr>
+        <w:jc w:val="center"/>
         <w:rPr>
           <w:b/>
           <w:bCs/>
         </w:rPr>
-        <w:t>Web interface</w:t>
-      </w:r>
+      </w:pPr>
       <w:r>
         <w:rPr>
           <w:b/>
           <w:bCs/>
         </w:rPr>
+        <w:t>Web interface</w:t>
+      </w:r>
+      <w:r>
+        <w:rPr>
+          <w:b/>
+          <w:bCs/>
+        </w:rPr>
         <w:t xml:space="preserve"> and methodology</w:t>
       </w:r>
     </w:p>
@@ -491,17 +784,19 @@
         <w:t xml:space="preserve">On the main page, users will </w:t>
       </w:r>
       <w:r>
-        <w:t>enter a search term and specify in a drop-down menu whether it refers to a gene name, gene symbol or GO id.</w:t>
+        <w:t xml:space="preserve">enter a search term and specify in a drop-down menu whether it refers to a gene name, gene symbol or GO </w:t>
+      </w:r>
+      <w:r>
+        <w:t>term</w:t>
+      </w:r>
+      <w:r>
+        <w:t>.</w:t>
       </w:r>
       <w:r>
         <w:t xml:space="preserve">  </w:t>
       </w:r>
       <w:r>
-        <w:t xml:space="preserve">Once this form element has been submitted, the search term will be </w:t>
-      </w:r>
-      <w:r>
-        <w:lastRenderedPageBreak/>
-        <w:t>sent to a python CGI script t</w:t>
+        <w:t>Once this form element has been submitted, the search term will be sent to a python CGI script t</w:t>
       </w:r>
       <w:r>
         <w:t xml:space="preserve">hrough </w:t>
@@ -524,115 +819,126 @@
         <w:t xml:space="preserve">appropriate table of the MySQL database </w:t>
       </w:r>
       <w:r>
-        <w:t xml:space="preserve">using the Python </w:t>
+        <w:t xml:space="preserve">and return the </w:t>
+      </w:r>
+      <w:r>
+        <w:t>resultant JSON data</w:t>
+      </w:r>
+      <w:r>
+        <w:t xml:space="preserve"> [8]</w:t>
+      </w:r>
+      <w:r>
+        <w:t xml:space="preserve">.  </w:t>
       </w:r>
       <w:proofErr w:type="spellStart"/>
-      <w:proofErr w:type="gramStart"/>
-      <w:r>
-        <w:t>mysql.connector</w:t>
+      <w:r>
+        <w:t>Javascript</w:t>
       </w:r>
       <w:proofErr w:type="spellEnd"/>
-      <w:proofErr w:type="gramEnd"/>
-      <w:r>
-        <w:t xml:space="preserve"> module and return the </w:t>
-      </w:r>
-      <w:r>
-        <w:t>resultant JSON data</w:t>
-      </w:r>
-      <w:r>
-        <w:t xml:space="preserve"> [8]</w:t>
+      <w:r>
+        <w:t xml:space="preserve"> will then parse the JSON results and</w:t>
+      </w:r>
+      <w:r>
+        <w:t xml:space="preserve">, using AJAX, </w:t>
+      </w:r>
+      <w:r>
+        <w:t xml:space="preserve">display </w:t>
+      </w:r>
+      <w:r>
+        <w:t>gene symbols</w:t>
+      </w:r>
+      <w:r>
+        <w:t xml:space="preserve"> and names of all results in a table below the search bar</w:t>
+      </w:r>
+      <w:r>
+        <w:t xml:space="preserve"> [9]</w:t>
       </w:r>
       <w:r>
         <w:t xml:space="preserve">.  </w:t>
       </w:r>
-      <w:proofErr w:type="spellStart"/>
-      <w:r>
-        <w:t>Javascript</w:t>
-      </w:r>
-      <w:proofErr w:type="spellEnd"/>
-      <w:r>
-        <w:t xml:space="preserve"> will then be used to parse the JSON results and</w:t>
-      </w:r>
-      <w:r>
-        <w:t xml:space="preserve">, using AJAX, </w:t>
-      </w:r>
-      <w:r>
-        <w:t xml:space="preserve">display </w:t>
-      </w:r>
-      <w:r>
-        <w:t>gene symbols</w:t>
-      </w:r>
-      <w:r>
-        <w:t xml:space="preserve"> and names of all results in a table below the search bar</w:t>
-      </w:r>
-      <w:r>
-        <w:t xml:space="preserve"> [9]</w:t>
+      <w:r>
+        <w:t xml:space="preserve"> </w:t>
+      </w:r>
+      <w:r>
+        <w:t>Each result row will also have a button</w:t>
+      </w:r>
+      <w:r>
+        <w:t xml:space="preserve"> </w:t>
+      </w:r>
+      <w:r>
+        <w:t xml:space="preserve">which stores the associated row’s </w:t>
+      </w:r>
+      <w:r>
+        <w:t>gene</w:t>
+      </w:r>
+      <w:r>
+        <w:t xml:space="preserve"> </w:t>
+      </w:r>
+      <w:r>
+        <w:t>symbol</w:t>
       </w:r>
       <w:r>
         <w:t xml:space="preserve">.  </w:t>
       </w:r>
       <w:r>
+        <w:t xml:space="preserve">When this button is clicked, </w:t>
+      </w:r>
+      <w:r>
+        <w:t xml:space="preserve">a CGI script will </w:t>
+      </w:r>
+      <w:r>
+        <w:t>query the database with the associated gene symbol and send results to an HTML template on a separate page</w:t>
+      </w:r>
+      <w:r>
+        <w:t xml:space="preserve"> [10]</w:t>
+      </w:r>
+      <w:r>
+        <w:t xml:space="preserve">.  This page </w:t>
+      </w:r>
+      <w:r>
+        <w:t xml:space="preserve">will display fold changes, p-values and boxplots comparing affected </w:t>
+      </w:r>
+      <w:r>
+        <w:t>to</w:t>
+      </w:r>
+      <w:r>
+        <w:t xml:space="preserve"> control individuals for each probe associated with the gene.  </w:t>
+      </w:r>
+      <w:r>
         <w:t xml:space="preserve"> </w:t>
       </w:r>
       <w:r>
-        <w:t>Each result row will also have a button</w:t>
-      </w:r>
-      <w:r>
-        <w:t xml:space="preserve"> </w:t>
-      </w:r>
-      <w:r>
-        <w:t>which stores the associated row’s probe_id as its value.  When this button is clicked, the user will be taken to a separate page</w:t>
-      </w:r>
-      <w:r>
-        <w:t xml:space="preserve"> containing more detailed probe-specific information.  </w:t>
-      </w:r>
-      <w:r>
-        <w:t xml:space="preserve">This separate page is </w:t>
-      </w:r>
-      <w:r>
-        <w:t>generated through another CGI script which</w:t>
-      </w:r>
-      <w:r>
-        <w:t xml:space="preserve"> queries the database using the stored probe_id and sends results to an </w:t>
-      </w:r>
-      <w:r>
-        <w:t>HTML</w:t>
-      </w:r>
-      <w:r>
-        <w:t xml:space="preserve"> template</w:t>
-      </w:r>
-      <w:r>
-        <w:t xml:space="preserve"> [10]</w:t>
-      </w:r>
-      <w:r>
-        <w:t xml:space="preserve">.  This page </w:t>
-      </w:r>
-      <w:r>
-        <w:t xml:space="preserve">will </w:t>
-      </w:r>
-      <w:r>
-        <w:t>contain</w:t>
-      </w:r>
-      <w:r>
-        <w:t xml:space="preserve"> the fold change and t-test results of the probe in </w:t>
-      </w:r>
-      <w:r>
-        <w:t xml:space="preserve">affected vs control individuals as well as </w:t>
-      </w:r>
-      <w:r>
-        <w:t xml:space="preserve">a boxplot comparing control and affected distributions.  </w:t>
-      </w:r>
-      <w:r>
-        <w:t>The</w:t>
-      </w:r>
-      <w:r>
-        <w:t xml:space="preserve"> probe’s associated GO terms will also be listed as a set of buttons with</w:t>
-      </w:r>
-      <w:r>
-        <w:t xml:space="preserve"> GO terms stored as their values.  When the user clicks one of these buttons, they will be returned to the search page with this</w:t>
-      </w:r>
-      <w:r>
-        <w:t xml:space="preserve"> GO term filled in, such that they can investigate the expression profiles of related genes.</w:t>
+        <w:t xml:space="preserve">The gene’s GO ids will also be displayed as a set of buttons which, when clicked, will </w:t>
+      </w:r>
+      <w:r>
+        <w:t xml:space="preserve">send the user to the search results page for this id.  </w:t>
+      </w:r>
+      <w:r>
+        <w:t xml:space="preserve">This functionality enables </w:t>
+      </w:r>
+      <w:r>
+        <w:t xml:space="preserve">users to investigate </w:t>
+      </w:r>
+      <w:r>
+        <w:t xml:space="preserve">genes related </w:t>
+      </w:r>
+      <w:r>
+        <w:t xml:space="preserve">to </w:t>
+      </w:r>
+      <w:r>
+        <w:t xml:space="preserve">a gene </w:t>
+      </w:r>
+      <w:r>
+        <w:t xml:space="preserve">or </w:t>
+      </w:r>
+      <w:r>
+        <w:t xml:space="preserve">ontology term </w:t>
+      </w:r>
+      <w:r>
+        <w:t>of interest.</w:t>
+      </w:r>
+      <w:r>
+        <w:t xml:space="preserve">  </w:t>
       </w:r>
     </w:p>
     <w:p/>
@@ -654,8 +960,6 @@
     <w:p/>
     <w:p/>
     <w:p/>
-    <w:p/>
-    <w:p/>
     <w:p>
       <w:pPr>
         <w:spacing w:line="240" w:lineRule="auto"/>
@@ -1139,6 +1443,7 @@
             <w:color w:val="auto"/>
             <w:sz w:val="22"/>
             <w:szCs w:val="22"/>
+            <w:u w:val="none"/>
           </w:rPr>
           <w:t>https://www.colonomics.org/data-browser/expression-browser/</w:t>
         </w:r>

</xml_diff>